<commit_message>
Updating questions with additional q/a
</commit_message>
<xml_diff>
--- a/20220223_DarlingLukeQuestions.docx
+++ b/20220223_DarlingLukeQuestions.docx
@@ -1313,15 +1313,7 @@
         </w:numPr>
       </w:pPr>
       <w:r>
-        <w:t xml:space="preserve">The overall architecture and design </w:t>
-      </w:r>
-      <w:proofErr w:type="gramStart"/>
-      <w:r>
-        <w:t>was</w:t>
-      </w:r>
-      <w:proofErr w:type="gramEnd"/>
-      <w:r>
-        <w:t xml:space="preserve"> hard to test and </w:t>
+        <w:t xml:space="preserve">The overall architecture and design was hard to test and </w:t>
       </w:r>
       <w:r>
         <w:t>implement</w:t>
@@ -1437,6 +1429,214 @@
       </w:r>
       <w:r>
         <w:t xml:space="preserve"> to be self-sustained and require very little outside intervention.  </w:t>
+      </w:r>
+    </w:p>
+    <w:p>
+      <w:r>
+        <w:br w:type="page"/>
+      </w:r>
+    </w:p>
+    <w:p>
+      <w:pPr>
+        <w:pStyle w:val="Heading2"/>
+        <w:rPr>
+          <w:rFonts w:ascii="Calibri" w:hAnsi="Calibri" w:cs="Calibri"/>
+          <w:sz w:val="22"/>
+          <w:szCs w:val="22"/>
+        </w:rPr>
+      </w:pPr>
+      <w:r>
+        <w:rPr>
+          <w:rFonts w:ascii="Calibri" w:hAnsi="Calibri" w:cs="Calibri"/>
+          <w:sz w:val="22"/>
+          <w:szCs w:val="22"/>
+        </w:rPr>
+        <w:lastRenderedPageBreak/>
+        <w:t>Walk through how to do cloud migration</w:t>
+      </w:r>
+    </w:p>
+    <w:p>
+      <w:r>
+        <w:tab/>
+        <w:t>This is a loaded question.  There is no straightforward answer to this question and the real answer is…it depends.  Let me try to break it down into the various scenarios to give you an understanding of what I mean.</w:t>
+      </w:r>
+    </w:p>
+    <w:p>
+      <w:r>
+        <w:tab/>
+        <w:t>First, let’s focus on the goal.  Is the goal to migrate servers to the cloud?  Perhaps it is to migrate applications?  How much time to do you have to achieve this goal?  Do they need to be highly available?  Is DR (disaster recovery) a concern?  Are these internal functions to the business or external?  What is the classification of the data that you are working with?  What is the size of the team that you are working with?  Is this being done in parallel with existing processes or has there been an agreement to pause any changes to an environment until this is done?  These are not all of the questions that are out there, but I will also focus on one more…how much do you want to spend?</w:t>
+      </w:r>
+    </w:p>
+    <w:p>
+      <w:r>
+        <w:tab/>
+        <w:t xml:space="preserve">In general, there are three types of strategy you can focus on…IaaS (infrastructure as a service), PaaS (platform as a service), and SaaS (software as a service) depending on exactly what you are trying to do.  When many people first run into the cloud, they are primarily thinking of IaaS.  Let’s do some data center consolidation, not have to pay for hardware and data center costs and move it to one of the big 3 (AWS, Google Cloud, and my personal preference Azure).  </w:t>
+      </w:r>
+    </w:p>
+    <w:p>
+      <w:r>
+        <w:tab/>
+        <w:t xml:space="preserve">I’m going to focus on one particular instance for IaaS which is the migration of a server to the cloud.  </w:t>
+      </w:r>
+      <w:r>
+        <w:t>These are the questions of relevance for this migration…</w:t>
+      </w:r>
+    </w:p>
+    <w:p>
+      <w:r>
+        <w:t>What OS is the server?  Linux/Windows?</w:t>
+      </w:r>
+    </w:p>
+    <w:p>
+      <w:r>
+        <w:t>What networking needs to be in place around the server?  Virtual Networks, Security Protocols, Firewalls, Isolation, Clustering</w:t>
+      </w:r>
+    </w:p>
+    <w:p>
+      <w:r>
+        <w:t>What is the necessary availability of the server?  What uptime is desired?</w:t>
+      </w:r>
+    </w:p>
+    <w:p>
+      <w:r>
+        <w:t>Is DR required?</w:t>
+      </w:r>
+    </w:p>
+    <w:p>
+      <w:r>
+        <w:t>What are the specs of the server?  CPU/RAM/Disks?</w:t>
+      </w:r>
+    </w:p>
+    <w:p>
+      <w:r>
+        <w:t>What software is required on the server?</w:t>
+      </w:r>
+    </w:p>
+    <w:p>
+      <w:r>
+        <w:tab/>
+        <w:t>After this list of questions is answered, the next question is do you have any type or desire any type of automation around the creation and deployment of this VM.  It doesn’t make much sense to always have to click through a portal or have a manual process each time a new VM is needed…</w:t>
+      </w:r>
+      <w:r>
+        <w:t>This goes back to one of the questions listed above…how much time do you have, what team are you working with, and how much can you spend?</w:t>
+      </w:r>
+    </w:p>
+    <w:p>
+      <w:r>
+        <w:tab/>
+        <w:t xml:space="preserve">Perhaps you want to build all your servers and cloud environment with </w:t>
+      </w:r>
+      <w:proofErr w:type="spellStart"/>
+      <w:r>
+        <w:t>IaC</w:t>
+      </w:r>
+      <w:proofErr w:type="spellEnd"/>
+      <w:r>
+        <w:t xml:space="preserve"> (Infrastructure as code) and use tools like Terraform/Ansible, </w:t>
+      </w:r>
+      <w:proofErr w:type="spellStart"/>
+      <w:r>
+        <w:t>Powershell</w:t>
+      </w:r>
+      <w:proofErr w:type="spellEnd"/>
+      <w:r>
+        <w:t xml:space="preserve"> DSC or just plain old ARM templates.  Perhaps you are using a tool like Azure DevOps to handle your deployments.  I’d say making sure you have tools like this available are crucial for future success as you don’t want every build to be a one-off.  You want to be able to create building blocks that the team and the organization can use in the future.  </w:t>
+      </w:r>
+    </w:p>
+    <w:p>
+      <w:r>
+        <w:tab/>
+        <w:t xml:space="preserve">Assuming you do have the team, funding, </w:t>
+      </w:r>
+      <w:proofErr w:type="spellStart"/>
+      <w:r>
+        <w:t>etc</w:t>
+      </w:r>
+      <w:proofErr w:type="spellEnd"/>
+      <w:r>
+        <w:t xml:space="preserve">… You would then have to script out the environment in Terraform including all the various resources (VM, VNET, ASGs (Azure Security Groups), Disks)…It would be a matter of inputting those variables for the build (as parameters…), having a Service </w:t>
+      </w:r>
+      <w:r>
+        <w:lastRenderedPageBreak/>
+        <w:t>Principal that had access to perform</w:t>
+      </w:r>
+      <w:r>
+        <w:t xml:space="preserve"> the necessary actions, and kick off the job.  After the infrastructure is built, the next step would be to register to the domain (either in the cloud or on-prem depending on the desired configuration), install the company software (antivirus, monitoring, </w:t>
+      </w:r>
+      <w:proofErr w:type="spellStart"/>
+      <w:r>
+        <w:t>etc</w:t>
+      </w:r>
+      <w:proofErr w:type="spellEnd"/>
+      <w:r>
+        <w:t>…), and then last but not least migrating the data.  There are several built in tools to perform this action.</w:t>
+      </w:r>
+    </w:p>
+    <w:p>
+      <w:r>
+        <w:tab/>
+        <w:t xml:space="preserve">Let’s run through the lesser-known cloud migration which is more of a “lift and adjust”.  Azure in particular has a growing list of services that are offered as platforms.  The benefit of utilizing these services is ease of use, high-availability, and more often than not, lower cost (both in flat charges and savings in maintenance).  Let’s take the simplest of these examples…an Azure SQL instance.  </w:t>
+      </w:r>
+    </w:p>
+    <w:p>
+      <w:r>
+        <w:tab/>
+        <w:t xml:space="preserve">Let’s say your domain has several MS SQL databases that need to be migrated to the cloud.  It’s actually been quite challenging over the years because your DBAs and System Engineers have had to maintain a large number of servers/databases keeping them up-to-date, applying patches, software updates, </w:t>
+      </w:r>
+      <w:proofErr w:type="spellStart"/>
+      <w:r>
+        <w:t>etc</w:t>
+      </w:r>
+      <w:proofErr w:type="spellEnd"/>
+      <w:r>
+        <w:t xml:space="preserve">…  You can’t count the number of times you’ve moved from SQL Server 2008 -&gt; </w:t>
+      </w:r>
+      <w:r>
+        <w:t>2008R2 -&gt; 2012 -&gt; 2014 -&gt; 2016 -&gt; 2017 -&gt; 2019.  Maybe you’ve skipped a couple iterations because it was too much work to get your engineers/DBAs to update all of the systems.  You know at some point they will go to end of life, but the cost to keep them up to date and the time….</w:t>
+      </w:r>
+    </w:p>
+    <w:p>
+      <w:r>
+        <w:tab/>
+      </w:r>
+      <w:r>
+        <w:t>By</w:t>
+      </w:r>
+      <w:r>
+        <w:t xml:space="preserve"> moving to Azure SQL, you don’t need to worry about that.  Microsoft handles the servers, infrastructure, patching, and updates to the databases.  There is no longer a version to worry about in the future so it will always stay up-to-date without any additional intervention.  The best part, it supports about 99% of the features that a standard version does so more than likely it can be used.  There are some ancillary services that can be set up of course including monitoring and security packages that can all be purchased as part of the deployment.  You can use the same tool you used before…Terraform, Ansible, </w:t>
+      </w:r>
+      <w:proofErr w:type="spellStart"/>
+      <w:r>
+        <w:t>Powershell</w:t>
+      </w:r>
+      <w:proofErr w:type="spellEnd"/>
+      <w:r>
+        <w:t xml:space="preserve">…and the deployment takes perhaps a couple minutes.  The only necessary step at that point is to bring the application down, perform a backup of the database/s, and then use a tool to transfer the data (I’d probably use SQL Azure Data Sync or ADF (Azure Data Factory) depending on the scenario).  </w:t>
+      </w:r>
+    </w:p>
+    <w:p>
+      <w:r>
+        <w:tab/>
+        <w:t>Hopefully these various scenarios have given you a preliminary understanding of how to migrate to the cloud.</w:t>
+      </w:r>
+    </w:p>
+    <w:p>
+      <w:r>
+        <w:br w:type="page"/>
+      </w:r>
+    </w:p>
+    <w:p>
+      <w:pPr>
+        <w:pStyle w:val="Heading2"/>
+      </w:pPr>
+      <w:r>
+        <w:rPr>
+          <w:rFonts w:ascii="Calibri" w:hAnsi="Calibri" w:cs="Calibri"/>
+          <w:sz w:val="22"/>
+          <w:szCs w:val="22"/>
+        </w:rPr>
+        <w:lastRenderedPageBreak/>
+        <w:t>Explain the journey and the challenges of a cloud migration</w:t>
       </w:r>
     </w:p>
     <w:sectPr>

</xml_diff>